<commit_message>
Atualização do manual de implantação
</commit_message>
<xml_diff>
--- a/Manual de instalação e publicação para Windows.docx
+++ b/Manual de instalação e publicação para Windows.docx
@@ -38,7 +38,7 @@
       <w:r>
         <w:t xml:space="preserve">XAMPP: </w:t>
       </w:r>
-      <w:hyperlink r:id="rId4" w:history="1">
+      <w:hyperlink r:id="rId5" w:history="1">
         <w:r>
           <w:rPr>
             <w:rStyle w:val="Hyperlink"/>
@@ -54,7 +54,7 @@
       <w:r>
         <w:t xml:space="preserve">Visual Studio 2017 ou superior: </w:t>
       </w:r>
-      <w:hyperlink r:id="rId5" w:history="1">
+      <w:hyperlink r:id="rId6" w:history="1">
         <w:r>
           <w:rPr>
             <w:rStyle w:val="Hyperlink"/>
@@ -113,7 +113,7 @@
       <w:pPr>
         <w:spacing w:after="0"/>
       </w:pPr>
-      <w:hyperlink r:id="rId6" w:history="1">
+      <w:hyperlink r:id="rId7" w:history="1">
         <w:r>
           <w:rPr>
             <w:rStyle w:val="Hyperlink"/>
@@ -189,7 +189,7 @@
                     </pic:cNvPicPr>
                   </pic:nvPicPr>
                   <pic:blipFill>
-                    <a:blip r:embed="rId7"/>
+                    <a:blip r:embed="rId8"/>
                     <a:srcRect/>
                     <a:stretch>
                       <a:fillRect/>
@@ -280,7 +280,7 @@
                     </pic:cNvPicPr>
                   </pic:nvPicPr>
                   <pic:blipFill>
-                    <a:blip r:embed="rId8"/>
+                    <a:blip r:embed="rId9"/>
                     <a:srcRect/>
                     <a:stretch>
                       <a:fillRect/>
@@ -336,7 +336,7 @@
                     </pic:cNvPicPr>
                   </pic:nvPicPr>
                   <pic:blipFill>
-                    <a:blip r:embed="rId9"/>
+                    <a:blip r:embed="rId10"/>
                     <a:srcRect/>
                     <a:stretch>
                       <a:fillRect/>
@@ -393,7 +393,7 @@
                     </pic:cNvPicPr>
                   </pic:nvPicPr>
                   <pic:blipFill>
-                    <a:blip r:embed="rId10"/>
+                    <a:blip r:embed="rId11"/>
                     <a:srcRect/>
                     <a:stretch>
                       <a:fillRect/>
@@ -448,7 +448,7 @@
       <w:pPr>
         <w:spacing w:after="0"/>
       </w:pPr>
-      <w:hyperlink r:id="rId11" w:history="1">
+      <w:hyperlink r:id="rId12" w:history="1">
         <w:r>
           <w:rPr>
             <w:rStyle w:val="Hyperlink"/>
@@ -459,7 +459,7 @@
       <w:r>
         <w:t xml:space="preserve"> ou </w:t>
       </w:r>
-      <w:hyperlink r:id="rId12" w:history="1">
+      <w:hyperlink r:id="rId13" w:history="1">
         <w:r>
           <w:rPr>
             <w:rStyle w:val="Hyperlink"/>
@@ -495,7 +495,7 @@
                     </pic:cNvPicPr>
                   </pic:nvPicPr>
                   <pic:blipFill>
-                    <a:blip r:embed="rId13"/>
+                    <a:blip r:embed="rId14"/>
                     <a:srcRect/>
                     <a:stretch>
                       <a:fillRect/>
@@ -564,7 +564,7 @@
                     </pic:cNvPicPr>
                   </pic:nvPicPr>
                   <pic:blipFill>
-                    <a:blip r:embed="rId14"/>
+                    <a:blip r:embed="rId15"/>
                     <a:srcRect/>
                     <a:stretch>
                       <a:fillRect/>
@@ -634,7 +634,7 @@
                     </pic:cNvPicPr>
                   </pic:nvPicPr>
                   <pic:blipFill>
-                    <a:blip r:embed="rId15"/>
+                    <a:blip r:embed="rId16"/>
                     <a:srcRect/>
                     <a:stretch>
                       <a:fillRect/>
@@ -704,7 +704,7 @@
                     </pic:cNvPicPr>
                   </pic:nvPicPr>
                   <pic:blipFill>
-                    <a:blip r:embed="rId16"/>
+                    <a:blip r:embed="rId17"/>
                     <a:srcRect/>
                     <a:stretch>
                       <a:fillRect/>
@@ -760,7 +760,7 @@
                     </pic:cNvPicPr>
                   </pic:nvPicPr>
                   <pic:blipFill>
-                    <a:blip r:embed="rId17"/>
+                    <a:blip r:embed="rId18"/>
                     <a:srcRect/>
                     <a:stretch>
                       <a:fillRect/>
@@ -827,7 +827,7 @@
                     </pic:cNvPicPr>
                   </pic:nvPicPr>
                   <pic:blipFill>
-                    <a:blip r:embed="rId18"/>
+                    <a:blip r:embed="rId19"/>
                     <a:srcRect/>
                     <a:stretch>
                       <a:fillRect/>
@@ -891,7 +891,7 @@
                     </pic:cNvPicPr>
                   </pic:nvPicPr>
                   <pic:blipFill>
-                    <a:blip r:embed="rId19"/>
+                    <a:blip r:embed="rId20"/>
                     <a:srcRect/>
                     <a:stretch>
                       <a:fillRect/>
@@ -974,7 +974,7 @@
                     </pic:cNvPicPr>
                   </pic:nvPicPr>
                   <pic:blipFill>
-                    <a:blip r:embed="rId20"/>
+                    <a:blip r:embed="rId21"/>
                     <a:srcRect/>
                     <a:stretch>
                       <a:fillRect/>
@@ -1030,7 +1030,7 @@
                     </pic:cNvPicPr>
                   </pic:nvPicPr>
                   <pic:blipFill>
-                    <a:blip r:embed="rId21"/>
+                    <a:blip r:embed="rId22"/>
                     <a:srcRect/>
                     <a:stretch>
                       <a:fillRect/>
@@ -1110,7 +1110,7 @@
                     </pic:cNvPicPr>
                   </pic:nvPicPr>
                   <pic:blipFill>
-                    <a:blip r:embed="rId22"/>
+                    <a:blip r:embed="rId23"/>
                     <a:srcRect/>
                     <a:stretch>
                       <a:fillRect/>
@@ -1184,7 +1184,7 @@
                     </pic:cNvPicPr>
                   </pic:nvPicPr>
                   <pic:blipFill>
-                    <a:blip r:embed="rId23"/>
+                    <a:blip r:embed="rId24"/>
                     <a:srcRect/>
                     <a:stretch>
                       <a:fillRect/>
@@ -1254,62 +1254,6 @@
                 <pic:pic xmlns:pic="http://schemas.openxmlformats.org/drawingml/2006/picture">
                   <pic:nvPicPr>
                     <pic:cNvPr id="0" name="Picture 47"/>
-                    <pic:cNvPicPr>
-                      <a:picLocks noChangeAspect="1" noChangeArrowheads="1"/>
-                    </pic:cNvPicPr>
-                  </pic:nvPicPr>
-                  <pic:blipFill>
-                    <a:blip r:embed="rId24"/>
-                    <a:srcRect/>
-                    <a:stretch>
-                      <a:fillRect/>
-                    </a:stretch>
-                  </pic:blipFill>
-                  <pic:spPr bwMode="auto">
-                    <a:xfrm>
-                      <a:off x="0" y="0"/>
-                      <a:ext cx="6840220" cy="3845746"/>
-                    </a:xfrm>
-                    <a:prstGeom prst="rect">
-                      <a:avLst/>
-                    </a:prstGeom>
-                    <a:noFill/>
-                    <a:ln w="9525">
-                      <a:noFill/>
-                      <a:miter lim="800000"/>
-                      <a:headEnd/>
-                      <a:tailEnd/>
-                    </a:ln>
-                  </pic:spPr>
-                </pic:pic>
-              </a:graphicData>
-            </a:graphic>
-          </wp:inline>
-        </w:drawing>
-      </w:r>
-    </w:p>
-    <w:p>
-      <w:pPr>
-        <w:spacing w:after="0"/>
-      </w:pPr>
-      <w:r>
-        <w:rPr>
-          <w:noProof/>
-          <w:lang w:eastAsia="pt-BR"/>
-        </w:rPr>
-        <w:drawing>
-          <wp:inline distT="0" distB="0" distL="0" distR="0">
-            <wp:extent cx="6840220" cy="3845746"/>
-            <wp:effectExtent l="19050" t="0" r="0" b="0"/>
-            <wp:docPr id="50" name="Imagem 50"/>
-            <wp:cNvGraphicFramePr>
-              <a:graphicFrameLocks xmlns:a="http://schemas.openxmlformats.org/drawingml/2006/main" noChangeAspect="1"/>
-            </wp:cNvGraphicFramePr>
-            <a:graphic xmlns:a="http://schemas.openxmlformats.org/drawingml/2006/main">
-              <a:graphicData uri="http://schemas.openxmlformats.org/drawingml/2006/picture">
-                <pic:pic xmlns:pic="http://schemas.openxmlformats.org/drawingml/2006/picture">
-                  <pic:nvPicPr>
-                    <pic:cNvPr id="0" name="Picture 50"/>
                     <pic:cNvPicPr>
                       <a:picLocks noChangeAspect="1" noChangeArrowheads="1"/>
                     </pic:cNvPicPr>
@@ -1345,20 +1289,6 @@
       </w:r>
     </w:p>
     <w:p>
-      <w:r>
-        <w:br w:type="page"/>
-      </w:r>
-    </w:p>
-    <w:p>
-      <w:pPr>
-        <w:spacing w:after="0"/>
-      </w:pPr>
-      <w:r>
-        <w:lastRenderedPageBreak/>
-        <w:t>Abrir o IIS e adicionar os sites de aplicação.</w:t>
-      </w:r>
-    </w:p>
-    <w:p>
       <w:pPr>
         <w:spacing w:after="0"/>
       </w:pPr>
@@ -1371,7 +1301,7 @@
           <wp:inline distT="0" distB="0" distL="0" distR="0">
             <wp:extent cx="6840220" cy="3845746"/>
             <wp:effectExtent l="19050" t="0" r="0" b="0"/>
-            <wp:docPr id="38" name="Imagem 38"/>
+            <wp:docPr id="50" name="Imagem 50"/>
             <wp:cNvGraphicFramePr>
               <a:graphicFrameLocks xmlns:a="http://schemas.openxmlformats.org/drawingml/2006/main" noChangeAspect="1"/>
             </wp:cNvGraphicFramePr>
@@ -1379,7 +1309,7 @@
               <a:graphicData uri="http://schemas.openxmlformats.org/drawingml/2006/picture">
                 <pic:pic xmlns:pic="http://schemas.openxmlformats.org/drawingml/2006/picture">
                   <pic:nvPicPr>
-                    <pic:cNvPr id="0" name="Picture 38"/>
+                    <pic:cNvPr id="0" name="Picture 50"/>
                     <pic:cNvPicPr>
                       <a:picLocks noChangeAspect="1" noChangeArrowheads="1"/>
                     </pic:cNvPicPr>
@@ -1415,35 +1345,18 @@
       </w:r>
     </w:p>
     <w:p>
-      <w:pPr>
-        <w:spacing w:after="0"/>
-      </w:pPr>
-      <w:r>
-        <w:t xml:space="preserve">O primeiro a ser adicionado deve ser o site da API com alias descrito como </w:t>
-      </w:r>
-      <w:proofErr w:type="spellStart"/>
-      <w:proofErr w:type="gramStart"/>
-      <w:r>
-        <w:t>APIService</w:t>
-      </w:r>
-      <w:proofErr w:type="spellEnd"/>
-      <w:proofErr w:type="gramEnd"/>
-      <w:r>
-        <w:t>, o pool de aplicações definido como .</w:t>
-      </w:r>
-      <w:proofErr w:type="spellStart"/>
-      <w:r>
-        <w:t>NetCore</w:t>
-      </w:r>
-      <w:proofErr w:type="spellEnd"/>
-      <w:r>
-        <w:t xml:space="preserve"> e path para a pasta onde foi publicado o projeto </w:t>
-      </w:r>
-      <w:proofErr w:type="spellStart"/>
-      <w:r>
-        <w:t>APIService</w:t>
-      </w:r>
-      <w:proofErr w:type="spellEnd"/>
+      <w:r>
+        <w:br w:type="page"/>
+      </w:r>
+    </w:p>
+    <w:p>
+      <w:pPr>
+        <w:spacing w:after="0"/>
+      </w:pPr>
+      <w:r>
+        <w:lastRenderedPageBreak/>
+        <w:t>Abrir o IIS e adicionar os sites de aplicação.</w:t>
+      </w:r>
     </w:p>
     <w:p>
       <w:pPr>
@@ -1458,7 +1371,7 @@
           <wp:inline distT="0" distB="0" distL="0" distR="0">
             <wp:extent cx="6840220" cy="3845746"/>
             <wp:effectExtent l="19050" t="0" r="0" b="0"/>
-            <wp:docPr id="53" name="Imagem 53"/>
+            <wp:docPr id="38" name="Imagem 38"/>
             <wp:cNvGraphicFramePr>
               <a:graphicFrameLocks xmlns:a="http://schemas.openxmlformats.org/drawingml/2006/main" noChangeAspect="1"/>
             </wp:cNvGraphicFramePr>
@@ -1466,7 +1379,7 @@
               <a:graphicData uri="http://schemas.openxmlformats.org/drawingml/2006/picture">
                 <pic:pic xmlns:pic="http://schemas.openxmlformats.org/drawingml/2006/picture">
                   <pic:nvPicPr>
-                    <pic:cNvPr id="0" name="Picture 53"/>
+                    <pic:cNvPr id="0" name="Picture 38"/>
                     <pic:cNvPicPr>
                       <a:picLocks noChangeAspect="1" noChangeArrowheads="1"/>
                     </pic:cNvPicPr>
@@ -1502,36 +1415,35 @@
       </w:r>
     </w:p>
     <w:p>
-      <w:r>
-        <w:br w:type="page"/>
-      </w:r>
-    </w:p>
-    <w:p>
-      <w:pPr>
-        <w:spacing w:after="0"/>
-      </w:pPr>
-      <w:r>
-        <w:lastRenderedPageBreak/>
-        <w:t xml:space="preserve">Adicionar outra aplicação com alias </w:t>
+      <w:pPr>
+        <w:spacing w:after="0"/>
+      </w:pPr>
+      <w:r>
+        <w:t xml:space="preserve">O primeiro a ser adicionado deve ser o site da API com alias descrito como </w:t>
       </w:r>
       <w:proofErr w:type="spellStart"/>
       <w:proofErr w:type="gramStart"/>
       <w:r>
-        <w:t>WebSite</w:t>
+        <w:t>APIService</w:t>
       </w:r>
       <w:proofErr w:type="spellEnd"/>
       <w:proofErr w:type="gramEnd"/>
       <w:r>
-        <w:t xml:space="preserve">, pool de aplicações .NET v4.5 e path para a pasta onde foi publicado o projeto </w:t>
+        <w:t>, o pool de aplicações definido como .</w:t>
       </w:r>
       <w:proofErr w:type="spellStart"/>
       <w:r>
-        <w:t>WebSite</w:t>
+        <w:t>NetCore</w:t>
       </w:r>
       <w:proofErr w:type="spellEnd"/>
       <w:r>
-        <w:t>.</w:t>
-      </w:r>
+        <w:t xml:space="preserve"> e path para a pasta onde foi publicado o projeto </w:t>
+      </w:r>
+      <w:proofErr w:type="spellStart"/>
+      <w:r>
+        <w:t>APIService</w:t>
+      </w:r>
+      <w:proofErr w:type="spellEnd"/>
     </w:p>
     <w:p>
       <w:pPr>
@@ -1546,7 +1458,7 @@
           <wp:inline distT="0" distB="0" distL="0" distR="0">
             <wp:extent cx="6840220" cy="3845746"/>
             <wp:effectExtent l="19050" t="0" r="0" b="0"/>
-            <wp:docPr id="59" name="Imagem 59"/>
+            <wp:docPr id="53" name="Imagem 53"/>
             <wp:cNvGraphicFramePr>
               <a:graphicFrameLocks xmlns:a="http://schemas.openxmlformats.org/drawingml/2006/main" noChangeAspect="1"/>
             </wp:cNvGraphicFramePr>
@@ -1554,7 +1466,7 @@
               <a:graphicData uri="http://schemas.openxmlformats.org/drawingml/2006/picture">
                 <pic:pic xmlns:pic="http://schemas.openxmlformats.org/drawingml/2006/picture">
                   <pic:nvPicPr>
-                    <pic:cNvPr id="0" name="Picture 59"/>
+                    <pic:cNvPr id="0" name="Picture 53"/>
                     <pic:cNvPicPr>
                       <a:picLocks noChangeAspect="1" noChangeArrowheads="1"/>
                     </pic:cNvPicPr>
@@ -1590,6 +1502,94 @@
       </w:r>
     </w:p>
     <w:p>
+      <w:r>
+        <w:br w:type="page"/>
+      </w:r>
+    </w:p>
+    <w:p>
+      <w:pPr>
+        <w:spacing w:after="0"/>
+      </w:pPr>
+      <w:r>
+        <w:lastRenderedPageBreak/>
+        <w:t xml:space="preserve">Adicionar outra aplicação com alias </w:t>
+      </w:r>
+      <w:proofErr w:type="spellStart"/>
+      <w:proofErr w:type="gramStart"/>
+      <w:r>
+        <w:t>WebSite</w:t>
+      </w:r>
+      <w:proofErr w:type="spellEnd"/>
+      <w:proofErr w:type="gramEnd"/>
+      <w:r>
+        <w:t xml:space="preserve">, pool de aplicações .NET v4.5 e path para a pasta onde foi publicado o projeto </w:t>
+      </w:r>
+      <w:proofErr w:type="spellStart"/>
+      <w:r>
+        <w:t>WebSite</w:t>
+      </w:r>
+      <w:proofErr w:type="spellEnd"/>
+      <w:r>
+        <w:t>.</w:t>
+      </w:r>
+    </w:p>
+    <w:p>
+      <w:pPr>
+        <w:spacing w:after="0"/>
+      </w:pPr>
+      <w:r>
+        <w:rPr>
+          <w:noProof/>
+          <w:lang w:eastAsia="pt-BR"/>
+        </w:rPr>
+        <w:drawing>
+          <wp:inline distT="0" distB="0" distL="0" distR="0">
+            <wp:extent cx="6840220" cy="3845746"/>
+            <wp:effectExtent l="19050" t="0" r="0" b="0"/>
+            <wp:docPr id="59" name="Imagem 59"/>
+            <wp:cNvGraphicFramePr>
+              <a:graphicFrameLocks xmlns:a="http://schemas.openxmlformats.org/drawingml/2006/main" noChangeAspect="1"/>
+            </wp:cNvGraphicFramePr>
+            <a:graphic xmlns:a="http://schemas.openxmlformats.org/drawingml/2006/main">
+              <a:graphicData uri="http://schemas.openxmlformats.org/drawingml/2006/picture">
+                <pic:pic xmlns:pic="http://schemas.openxmlformats.org/drawingml/2006/picture">
+                  <pic:nvPicPr>
+                    <pic:cNvPr id="0" name="Picture 59"/>
+                    <pic:cNvPicPr>
+                      <a:picLocks noChangeAspect="1" noChangeArrowheads="1"/>
+                    </pic:cNvPicPr>
+                  </pic:nvPicPr>
+                  <pic:blipFill>
+                    <a:blip r:embed="rId29"/>
+                    <a:srcRect/>
+                    <a:stretch>
+                      <a:fillRect/>
+                    </a:stretch>
+                  </pic:blipFill>
+                  <pic:spPr bwMode="auto">
+                    <a:xfrm>
+                      <a:off x="0" y="0"/>
+                      <a:ext cx="6840220" cy="3845746"/>
+                    </a:xfrm>
+                    <a:prstGeom prst="rect">
+                      <a:avLst/>
+                    </a:prstGeom>
+                    <a:noFill/>
+                    <a:ln w="9525">
+                      <a:noFill/>
+                      <a:miter lim="800000"/>
+                      <a:headEnd/>
+                      <a:tailEnd/>
+                    </a:ln>
+                  </pic:spPr>
+                </pic:pic>
+              </a:graphicData>
+            </a:graphic>
+          </wp:inline>
+        </w:drawing>
+      </w:r>
+    </w:p>
+    <w:p>
       <w:pPr>
         <w:spacing w:after="0"/>
       </w:pPr>
@@ -1601,7 +1601,7 @@
       <w:pPr>
         <w:spacing w:after="0"/>
       </w:pPr>
-      <w:hyperlink r:id="rId29" w:history="1">
+      <w:hyperlink r:id="rId30" w:history="1">
         <w:r>
           <w:rPr>
             <w:rStyle w:val="Hyperlink"/>
@@ -1637,7 +1637,7 @@
                     </pic:cNvPicPr>
                   </pic:nvPicPr>
                   <pic:blipFill>
-                    <a:blip r:embed="rId30"/>
+                    <a:blip r:embed="rId31"/>
                     <a:srcRect b="50131"/>
                     <a:stretch>
                       <a:fillRect/>
@@ -1668,6 +1668,231 @@
         </w:drawing>
       </w:r>
     </w:p>
+    <w:p>
+      <w:pPr>
+        <w:spacing w:after="0"/>
+      </w:pPr>
+    </w:p>
+    <w:p>
+      <w:pPr>
+        <w:spacing w:after="0"/>
+      </w:pPr>
+      <w:proofErr w:type="spellStart"/>
+      <w:r>
+        <w:t>Endpoints</w:t>
+      </w:r>
+      <w:proofErr w:type="spellEnd"/>
+      <w:r>
+        <w:t xml:space="preserve"> que podem ser utilizados da API:</w:t>
+      </w:r>
+    </w:p>
+    <w:p>
+      <w:pPr>
+        <w:pStyle w:val="PargrafodaLista"/>
+        <w:numPr>
+          <w:ilvl w:val="0"/>
+          <w:numId w:val="1"/>
+        </w:numPr>
+        <w:spacing w:after="0"/>
+      </w:pPr>
+      <w:proofErr w:type="gramStart"/>
+      <w:r>
+        <w:t>https</w:t>
+      </w:r>
+      <w:proofErr w:type="gramEnd"/>
+      <w:r>
+        <w:t>://localhost:44374/v1/Cadastro</w:t>
+      </w:r>
+      <w:r>
+        <w:t xml:space="preserve"> - POST </w:t>
+      </w:r>
+    </w:p>
+    <w:p>
+      <w:pPr>
+        <w:pStyle w:val="PargrafodaLista"/>
+        <w:numPr>
+          <w:ilvl w:val="1"/>
+          <w:numId w:val="1"/>
+        </w:numPr>
+        <w:spacing w:after="0"/>
+      </w:pPr>
+      <w:proofErr w:type="spellStart"/>
+      <w:r>
+        <w:t>Endpoint</w:t>
+      </w:r>
+      <w:proofErr w:type="spellEnd"/>
+      <w:r>
+        <w:t xml:space="preserve"> que insere cadastro de uma pessoa</w:t>
+      </w:r>
+    </w:p>
+    <w:p>
+      <w:pPr>
+        <w:pStyle w:val="PargrafodaLista"/>
+        <w:numPr>
+          <w:ilvl w:val="0"/>
+          <w:numId w:val="1"/>
+        </w:numPr>
+        <w:spacing w:after="0"/>
+      </w:pPr>
+      <w:proofErr w:type="gramStart"/>
+      <w:r>
+        <w:t>https</w:t>
+      </w:r>
+      <w:proofErr w:type="gramEnd"/>
+      <w:r>
+        <w:t>://localhost:44374/v1/Cadastro - PUT</w:t>
+      </w:r>
+    </w:p>
+    <w:p>
+      <w:pPr>
+        <w:pStyle w:val="PargrafodaLista"/>
+        <w:numPr>
+          <w:ilvl w:val="1"/>
+          <w:numId w:val="1"/>
+        </w:numPr>
+        <w:spacing w:after="0"/>
+      </w:pPr>
+      <w:proofErr w:type="spellStart"/>
+      <w:r>
+        <w:t>Endpoint</w:t>
+      </w:r>
+      <w:proofErr w:type="spellEnd"/>
+      <w:r>
+        <w:t xml:space="preserve"> que atualiza cadastro de uma pessoa</w:t>
+      </w:r>
+    </w:p>
+    <w:p>
+      <w:pPr>
+        <w:pStyle w:val="PargrafodaLista"/>
+        <w:numPr>
+          <w:ilvl w:val="0"/>
+          <w:numId w:val="1"/>
+        </w:numPr>
+        <w:spacing w:after="0"/>
+      </w:pPr>
+      <w:proofErr w:type="gramStart"/>
+      <w:r>
+        <w:t>https</w:t>
+      </w:r>
+      <w:proofErr w:type="gramEnd"/>
+      <w:r>
+        <w:t xml:space="preserve">://localhost:44374/v1/Cadastro/{cpf} </w:t>
+      </w:r>
+      <w:r>
+        <w:t>- GET</w:t>
+      </w:r>
+    </w:p>
+    <w:p>
+      <w:pPr>
+        <w:pStyle w:val="PargrafodaLista"/>
+        <w:numPr>
+          <w:ilvl w:val="1"/>
+          <w:numId w:val="1"/>
+        </w:numPr>
+        <w:spacing w:after="0"/>
+      </w:pPr>
+      <w:proofErr w:type="spellStart"/>
+      <w:r>
+        <w:t>Endpoint</w:t>
+      </w:r>
+      <w:proofErr w:type="spellEnd"/>
+      <w:r>
+        <w:t xml:space="preserve"> que </w:t>
+      </w:r>
+      <w:r>
+        <w:t>retorna o</w:t>
+      </w:r>
+      <w:r>
+        <w:t xml:space="preserve"> cadastro de uma pessoa</w:t>
+      </w:r>
+      <w:r>
+        <w:t xml:space="preserve"> utilizando o documento de identificação como referência.</w:t>
+      </w:r>
+    </w:p>
+    <w:p>
+      <w:pPr>
+        <w:pStyle w:val="PargrafodaLista"/>
+        <w:numPr>
+          <w:ilvl w:val="0"/>
+          <w:numId w:val="1"/>
+        </w:numPr>
+        <w:spacing w:after="0"/>
+      </w:pPr>
+      <w:proofErr w:type="gramStart"/>
+      <w:r>
+        <w:t>https</w:t>
+      </w:r>
+      <w:proofErr w:type="gramEnd"/>
+      <w:r>
+        <w:t>://localhost:44374/v1/Cadastro/{doc}</w:t>
+      </w:r>
+      <w:r>
+        <w:t xml:space="preserve"> - DELETE</w:t>
+      </w:r>
+    </w:p>
+    <w:p>
+      <w:pPr>
+        <w:pStyle w:val="PargrafodaLista"/>
+        <w:numPr>
+          <w:ilvl w:val="1"/>
+          <w:numId w:val="1"/>
+        </w:numPr>
+        <w:spacing w:after="0"/>
+      </w:pPr>
+      <w:proofErr w:type="spellStart"/>
+      <w:r>
+        <w:t>Endpoint</w:t>
+      </w:r>
+      <w:proofErr w:type="spellEnd"/>
+      <w:r>
+        <w:t xml:space="preserve"> que apaga um registro do banco usando o documento como referência.</w:t>
+      </w:r>
+    </w:p>
+    <w:p>
+      <w:pPr>
+        <w:pStyle w:val="PargrafodaLista"/>
+        <w:numPr>
+          <w:ilvl w:val="0"/>
+          <w:numId w:val="1"/>
+        </w:numPr>
+        <w:spacing w:after="0"/>
+      </w:pPr>
+      <w:proofErr w:type="gramStart"/>
+      <w:r>
+        <w:t>https</w:t>
+      </w:r>
+      <w:proofErr w:type="gramEnd"/>
+      <w:r>
+        <w:t>://localhost:44374/v1/Cadastro/</w:t>
+      </w:r>
+      <w:r>
+        <w:t>Login - GET</w:t>
+      </w:r>
+    </w:p>
+    <w:p>
+      <w:pPr>
+        <w:pStyle w:val="PargrafodaLista"/>
+        <w:numPr>
+          <w:ilvl w:val="1"/>
+          <w:numId w:val="1"/>
+        </w:numPr>
+        <w:spacing w:after="0"/>
+      </w:pPr>
+      <w:proofErr w:type="spellStart"/>
+      <w:r>
+        <w:t>Endpoint</w:t>
+      </w:r>
+      <w:proofErr w:type="spellEnd"/>
+      <w:r>
+        <w:t xml:space="preserve"> que faz a validação de login.</w:t>
+      </w:r>
+    </w:p>
+    <w:p>
+      <w:pPr>
+        <w:pStyle w:val="PargrafodaLista"/>
+        <w:spacing w:after="0"/>
+      </w:pPr>
+    </w:p>
     <w:sectPr>
       <w:pgSz w:w="11906" w:h="16838"/>
       <w:pgMar w:top="567" w:right="567" w:bottom="567" w:left="567" w:header="709" w:footer="709" w:gutter="0"/>
@@ -1676,6 +1901,100 @@
     </w:sectPr>
   </w:body>
 </w:document>
+</file>
+
+<file path=word/numbering.xml><?xml version="1.0" encoding="utf-8"?>
+<w:numbering xmlns:ve="http://schemas.openxmlformats.org/markup-compatibility/2006" xmlns:o="urn:schemas-microsoft-com:office:office" xmlns:r="http://schemas.openxmlformats.org/officeDocument/2006/relationships" xmlns:m="http://schemas.openxmlformats.org/officeDocument/2006/math" xmlns:v="urn:schemas-microsoft-com:vml" xmlns:wp="http://schemas.openxmlformats.org/drawingml/2006/wordprocessingDrawing" xmlns:w10="urn:schemas-microsoft-com:office:word" xmlns:w="http://schemas.openxmlformats.org/wordprocessingml/2006/main" xmlns:wne="http://schemas.microsoft.com/office/word/2006/wordml">
+  <w:abstractNum w:abstractNumId="0">
+    <w:nsid w:val="7C301038"/>
+    <w:multiLevelType w:val="hybridMultilevel"/>
+    <w:tmpl w:val="B16885C0"/>
+    <w:lvl w:ilvl="0" w:tplc="0416000F">
+      <w:start w:val="1"/>
+      <w:numFmt w:val="decimal"/>
+      <w:lvlText w:val="%1."/>
+      <w:lvlJc w:val="left"/>
+      <w:pPr>
+        <w:ind w:left="720" w:hanging="360"/>
+      </w:pPr>
+    </w:lvl>
+    <w:lvl w:ilvl="1" w:tplc="04160019">
+      <w:start w:val="1"/>
+      <w:numFmt w:val="lowerLetter"/>
+      <w:lvlText w:val="%2."/>
+      <w:lvlJc w:val="left"/>
+      <w:pPr>
+        <w:ind w:left="1440" w:hanging="360"/>
+      </w:pPr>
+    </w:lvl>
+    <w:lvl w:ilvl="2" w:tplc="0416001B" w:tentative="1">
+      <w:start w:val="1"/>
+      <w:numFmt w:val="lowerRoman"/>
+      <w:lvlText w:val="%3."/>
+      <w:lvlJc w:val="right"/>
+      <w:pPr>
+        <w:ind w:left="2160" w:hanging="180"/>
+      </w:pPr>
+    </w:lvl>
+    <w:lvl w:ilvl="3" w:tplc="0416000F" w:tentative="1">
+      <w:start w:val="1"/>
+      <w:numFmt w:val="decimal"/>
+      <w:lvlText w:val="%4."/>
+      <w:lvlJc w:val="left"/>
+      <w:pPr>
+        <w:ind w:left="2880" w:hanging="360"/>
+      </w:pPr>
+    </w:lvl>
+    <w:lvl w:ilvl="4" w:tplc="04160019" w:tentative="1">
+      <w:start w:val="1"/>
+      <w:numFmt w:val="lowerLetter"/>
+      <w:lvlText w:val="%5."/>
+      <w:lvlJc w:val="left"/>
+      <w:pPr>
+        <w:ind w:left="3600" w:hanging="360"/>
+      </w:pPr>
+    </w:lvl>
+    <w:lvl w:ilvl="5" w:tplc="0416001B" w:tentative="1">
+      <w:start w:val="1"/>
+      <w:numFmt w:val="lowerRoman"/>
+      <w:lvlText w:val="%6."/>
+      <w:lvlJc w:val="right"/>
+      <w:pPr>
+        <w:ind w:left="4320" w:hanging="180"/>
+      </w:pPr>
+    </w:lvl>
+    <w:lvl w:ilvl="6" w:tplc="0416000F" w:tentative="1">
+      <w:start w:val="1"/>
+      <w:numFmt w:val="decimal"/>
+      <w:lvlText w:val="%7."/>
+      <w:lvlJc w:val="left"/>
+      <w:pPr>
+        <w:ind w:left="5040" w:hanging="360"/>
+      </w:pPr>
+    </w:lvl>
+    <w:lvl w:ilvl="7" w:tplc="04160019" w:tentative="1">
+      <w:start w:val="1"/>
+      <w:numFmt w:val="lowerLetter"/>
+      <w:lvlText w:val="%8."/>
+      <w:lvlJc w:val="left"/>
+      <w:pPr>
+        <w:ind w:left="5760" w:hanging="360"/>
+      </w:pPr>
+    </w:lvl>
+    <w:lvl w:ilvl="8" w:tplc="0416001B" w:tentative="1">
+      <w:start w:val="1"/>
+      <w:numFmt w:val="lowerRoman"/>
+      <w:lvlText w:val="%9."/>
+      <w:lvlJc w:val="right"/>
+      <w:pPr>
+        <w:ind w:left="6480" w:hanging="180"/>
+      </w:pPr>
+    </w:lvl>
+  </w:abstractNum>
+  <w:num w:numId="1">
+    <w:abstractNumId w:val="0"/>
+  </w:num>
+</w:numbering>
 </file>
 
 <file path=word/styles.xml><?xml version="1.0" encoding="utf-8"?>
@@ -1871,7 +2190,6 @@
     <w:name w:val="Hyperlink"/>
     <w:basedOn w:val="Fontepargpadro"/>
     <w:uiPriority w:val="99"/>
-    <w:semiHidden/>
     <w:unhideWhenUsed/>
     <w:rsid w:val="00287EE0"/>
     <w:rPr>
@@ -1908,6 +2226,17 @@
       <w:sz w:val="16"/>
       <w:szCs w:val="16"/>
     </w:rPr>
+  </w:style>
+  <w:style w:type="paragraph" w:styleId="PargrafodaLista">
+    <w:name w:val="List Paragraph"/>
+    <w:basedOn w:val="Normal"/>
+    <w:uiPriority w:val="34"/>
+    <w:qFormat/>
+    <w:rsid w:val="00F9218E"/>
+    <w:pPr>
+      <w:ind w:left="720"/>
+      <w:contextualSpacing/>
+    </w:pPr>
   </w:style>
 </w:styles>
 </file>

</xml_diff>